<commit_message>
Stage 1 (tested locally)
Stage 1 (tested locally)
</commit_message>
<xml_diff>
--- a/SaiThota_Resume.docx
+++ b/SaiThota_Resume.docx
@@ -5347,7 +5347,27 @@
           <w:sz w:val="22"/>
           <w:szCs w:val="22"/>
         </w:rPr>
-        <w:t>Tech:</w:t>
+        <w:t>Tech</w:t>
+      </w:r>
+      <w:r>
+        <w:rPr>
+          <w:rFonts w:ascii="Calibri" w:hAnsi="Calibri" w:cs="Calibri"/>
+          <w:b/>
+          <w:bCs/>
+          <w:sz w:val="22"/>
+          <w:szCs w:val="22"/>
+        </w:rPr>
+        <w:t>nical Stack</w:t>
+      </w:r>
+      <w:r>
+        <w:rPr>
+          <w:rFonts w:ascii="Calibri" w:hAnsi="Calibri" w:cs="Calibri"/>
+          <w:b/>
+          <w:bCs/>
+          <w:sz w:val="22"/>
+          <w:szCs w:val="22"/>
+        </w:rPr>
+        <w:t>:</w:t>
       </w:r>
       <w:r>
         <w:rPr>

</xml_diff>